<commit_message>
Update Projectverslag Proftaak 22.docx
</commit_message>
<xml_diff>
--- a/Projectverslag Proftaak 22.docx
+++ b/Projectverslag Proftaak 22.docx
@@ -490,7 +490,7 @@
           <w:rFonts w:ascii="Segoe UI Light" w:hAnsi="Segoe UI Light" w:cs="Segoe UI Light"/>
         </w:rPr>
       </w:pPr>
-      <w:bookmarkStart w:id="0" w:name="_Toc87444772"/>
+      <w:bookmarkStart w:id="0" w:name="_Toc87523471"/>
       <w:r>
         <w:rPr>
           <w:rFonts w:ascii="Segoe UI Light" w:hAnsi="Segoe UI Light" w:cs="Segoe UI Light"/>
@@ -819,11 +819,20 @@
             <w:pPr>
               <w:rPr>
                 <w:rFonts w:ascii="Segoe UI Light" w:hAnsi="Segoe UI Light" w:cs="Segoe UI Light"/>
-                <w:b/>
+                <w:bCs/>
                 <w:sz w:val="20"/>
                 <w:szCs w:val="20"/>
               </w:rPr>
             </w:pPr>
+            <w:r>
+              <w:rPr>
+                <w:rFonts w:ascii="Segoe UI Light" w:hAnsi="Segoe UI Light" w:cs="Segoe UI Light"/>
+                <w:bCs/>
+                <w:sz w:val="20"/>
+                <w:szCs w:val="20"/>
+              </w:rPr>
+              <w:t>1.3</w:t>
+            </w:r>
           </w:p>
         </w:tc>
         <w:tc>
@@ -834,11 +843,20 @@
             <w:pPr>
               <w:rPr>
                 <w:rFonts w:ascii="Segoe UI Light" w:hAnsi="Segoe UI Light" w:cs="Segoe UI Light"/>
-                <w:b/>
+                <w:bCs/>
                 <w:sz w:val="20"/>
                 <w:szCs w:val="20"/>
               </w:rPr>
             </w:pPr>
+            <w:r>
+              <w:rPr>
+                <w:rFonts w:ascii="Segoe UI Light" w:hAnsi="Segoe UI Light" w:cs="Segoe UI Light"/>
+                <w:bCs/>
+                <w:sz w:val="20"/>
+                <w:szCs w:val="20"/>
+              </w:rPr>
+              <w:t>11-11-2021</w:t>
+            </w:r>
           </w:p>
         </w:tc>
         <w:tc>
@@ -849,11 +867,20 @@
             <w:pPr>
               <w:rPr>
                 <w:rFonts w:ascii="Segoe UI Light" w:hAnsi="Segoe UI Light" w:cs="Segoe UI Light"/>
-                <w:b/>
+                <w:bCs/>
                 <w:sz w:val="20"/>
                 <w:szCs w:val="20"/>
               </w:rPr>
             </w:pPr>
+            <w:r>
+              <w:rPr>
+                <w:rFonts w:ascii="Segoe UI Light" w:hAnsi="Segoe UI Light" w:cs="Segoe UI Light"/>
+                <w:bCs/>
+                <w:sz w:val="20"/>
+                <w:szCs w:val="20"/>
+              </w:rPr>
+              <w:t xml:space="preserve">Carlo van Kessel </w:t>
+            </w:r>
           </w:p>
         </w:tc>
         <w:tc>
@@ -864,11 +891,20 @@
             <w:pPr>
               <w:rPr>
                 <w:rFonts w:ascii="Segoe UI Light" w:hAnsi="Segoe UI Light" w:cs="Segoe UI Light"/>
-                <w:b/>
+                <w:bCs/>
                 <w:sz w:val="20"/>
                 <w:szCs w:val="20"/>
               </w:rPr>
             </w:pPr>
+            <w:r>
+              <w:rPr>
+                <w:rFonts w:ascii="Segoe UI Light" w:hAnsi="Segoe UI Light" w:cs="Segoe UI Light"/>
+                <w:bCs/>
+                <w:sz w:val="20"/>
+                <w:szCs w:val="20"/>
+              </w:rPr>
+              <w:t>Evan introductie toegevoegd</w:t>
+            </w:r>
           </w:p>
         </w:tc>
       </w:tr>
@@ -1118,7 +1154,7 @@
             </w:rPr>
             <w:fldChar w:fldCharType="separate"/>
           </w:r>
-          <w:hyperlink w:anchor="_Toc87444772" w:history="1">
+          <w:hyperlink w:anchor="_Toc87523471" w:history="1">
             <w:r>
               <w:rPr>
                 <w:rStyle w:val="Hyperlink"/>
@@ -1162,7 +1198,7 @@
                 <w:noProof/>
                 <w:webHidden/>
               </w:rPr>
-              <w:instrText xml:space="preserve"> PAGEREF _Toc87444772 \h </w:instrText>
+              <w:instrText xml:space="preserve"> PAGEREF _Toc87523471 \h </w:instrText>
             </w:r>
             <w:r>
               <w:rPr>
@@ -1206,7 +1242,7 @@
               <w:lang w:eastAsia="nl-NL"/>
             </w:rPr>
           </w:pPr>
-          <w:hyperlink w:anchor="_Toc87444773" w:history="1">
+          <w:hyperlink w:anchor="_Toc87523472" w:history="1">
             <w:r>
               <w:rPr>
                 <w:rStyle w:val="Hyperlink"/>
@@ -1250,7 +1286,7 @@
                 <w:noProof/>
                 <w:webHidden/>
               </w:rPr>
-              <w:instrText xml:space="preserve"> PAGEREF _Toc87444773 \h </w:instrText>
+              <w:instrText xml:space="preserve"> PAGEREF _Toc87523472 \h </w:instrText>
             </w:r>
             <w:r>
               <w:rPr>
@@ -1294,7 +1330,7 @@
               <w:lang w:eastAsia="nl-NL"/>
             </w:rPr>
           </w:pPr>
-          <w:hyperlink w:anchor="_Toc87444774" w:history="1">
+          <w:hyperlink w:anchor="_Toc87523473" w:history="1">
             <w:r>
               <w:rPr>
                 <w:rStyle w:val="Hyperlink"/>
@@ -1338,7 +1374,7 @@
                 <w:noProof/>
                 <w:webHidden/>
               </w:rPr>
-              <w:instrText xml:space="preserve"> PAGEREF _Toc87444774 \h </w:instrText>
+              <w:instrText xml:space="preserve"> PAGEREF _Toc87523473 \h </w:instrText>
             </w:r>
             <w:r>
               <w:rPr>
@@ -1382,7 +1418,7 @@
               <w:lang w:eastAsia="nl-NL"/>
             </w:rPr>
           </w:pPr>
-          <w:hyperlink w:anchor="_Toc87444775" w:history="1">
+          <w:hyperlink w:anchor="_Toc87523474" w:history="1">
             <w:r>
               <w:rPr>
                 <w:rStyle w:val="Hyperlink"/>
@@ -1432,7 +1468,7 @@
                 <w:noProof/>
                 <w:webHidden/>
               </w:rPr>
-              <w:instrText xml:space="preserve"> PAGEREF _Toc87444775 \h </w:instrText>
+              <w:instrText xml:space="preserve"> PAGEREF _Toc87523474 \h </w:instrText>
             </w:r>
             <w:r>
               <w:rPr>
@@ -1476,7 +1512,7 @@
               <w:lang w:eastAsia="nl-NL"/>
             </w:rPr>
           </w:pPr>
-          <w:hyperlink w:anchor="_Toc87444776" w:history="1">
+          <w:hyperlink w:anchor="_Toc87523475" w:history="1">
             <w:r>
               <w:rPr>
                 <w:rStyle w:val="Hyperlink"/>
@@ -1526,7 +1562,7 @@
                 <w:noProof/>
                 <w:webHidden/>
               </w:rPr>
-              <w:instrText xml:space="preserve"> PAGEREF _Toc87444776 \h </w:instrText>
+              <w:instrText xml:space="preserve"> PAGEREF _Toc87523475 \h </w:instrText>
             </w:r>
             <w:r>
               <w:rPr>
@@ -1570,7 +1606,7 @@
               <w:lang w:eastAsia="nl-NL"/>
             </w:rPr>
           </w:pPr>
-          <w:hyperlink w:anchor="_Toc87444777" w:history="1">
+          <w:hyperlink w:anchor="_Toc87523476" w:history="1">
             <w:r>
               <w:rPr>
                 <w:rStyle w:val="Hyperlink"/>
@@ -1620,7 +1656,7 @@
                 <w:noProof/>
                 <w:webHidden/>
               </w:rPr>
-              <w:instrText xml:space="preserve"> PAGEREF _Toc87444777 \h </w:instrText>
+              <w:instrText xml:space="preserve"> PAGEREF _Toc87523476 \h </w:instrText>
             </w:r>
             <w:r>
               <w:rPr>
@@ -1640,7 +1676,7 @@
                 <w:noProof/>
                 <w:webHidden/>
               </w:rPr>
-              <w:t>5</w:t>
+              <w:t>6</w:t>
             </w:r>
             <w:r>
               <w:rPr>
@@ -1664,7 +1700,7 @@
               <w:lang w:eastAsia="nl-NL"/>
             </w:rPr>
           </w:pPr>
-          <w:hyperlink w:anchor="_Toc87444778" w:history="1">
+          <w:hyperlink w:anchor="_Toc87523477" w:history="1">
             <w:r>
               <w:rPr>
                 <w:rStyle w:val="Hyperlink"/>
@@ -1714,7 +1750,7 @@
                 <w:noProof/>
                 <w:webHidden/>
               </w:rPr>
-              <w:instrText xml:space="preserve"> PAGEREF _Toc87444778 \h </w:instrText>
+              <w:instrText xml:space="preserve"> PAGEREF _Toc87523477 \h </w:instrText>
             </w:r>
             <w:r>
               <w:rPr>
@@ -1758,7 +1794,7 @@
               <w:lang w:eastAsia="nl-NL"/>
             </w:rPr>
           </w:pPr>
-          <w:hyperlink w:anchor="_Toc87444779" w:history="1">
+          <w:hyperlink w:anchor="_Toc87523478" w:history="1">
             <w:r>
               <w:rPr>
                 <w:rStyle w:val="Hyperlink"/>
@@ -1808,7 +1844,7 @@
                 <w:noProof/>
                 <w:webHidden/>
               </w:rPr>
-              <w:instrText xml:space="preserve"> PAGEREF _Toc87444779 \h </w:instrText>
+              <w:instrText xml:space="preserve"> PAGEREF _Toc87523478 \h </w:instrText>
             </w:r>
             <w:r>
               <w:rPr>
@@ -1852,7 +1888,7 @@
               <w:lang w:eastAsia="nl-NL"/>
             </w:rPr>
           </w:pPr>
-          <w:hyperlink w:anchor="_Toc87444780" w:history="1">
+          <w:hyperlink w:anchor="_Toc87523479" w:history="1">
             <w:r>
               <w:rPr>
                 <w:rStyle w:val="Hyperlink"/>
@@ -1902,7 +1938,7 @@
                 <w:noProof/>
                 <w:webHidden/>
               </w:rPr>
-              <w:instrText xml:space="preserve"> PAGEREF _Toc87444780 \h </w:instrText>
+              <w:instrText xml:space="preserve"> PAGEREF _Toc87523479 \h </w:instrText>
             </w:r>
             <w:r>
               <w:rPr>
@@ -1946,7 +1982,7 @@
               <w:lang w:eastAsia="nl-NL"/>
             </w:rPr>
           </w:pPr>
-          <w:hyperlink w:anchor="_Toc87444781" w:history="1">
+          <w:hyperlink w:anchor="_Toc87523480" w:history="1">
             <w:r>
               <w:rPr>
                 <w:rStyle w:val="Hyperlink"/>
@@ -1990,7 +2026,7 @@
                 <w:noProof/>
                 <w:webHidden/>
               </w:rPr>
-              <w:instrText xml:space="preserve"> PAGEREF _Toc87444781 \h </w:instrText>
+              <w:instrText xml:space="preserve"> PAGEREF _Toc87523480 \h </w:instrText>
             </w:r>
             <w:r>
               <w:rPr>
@@ -2034,7 +2070,7 @@
               <w:lang w:eastAsia="nl-NL"/>
             </w:rPr>
           </w:pPr>
-          <w:hyperlink w:anchor="_Toc87444782" w:history="1">
+          <w:hyperlink w:anchor="_Toc87523481" w:history="1">
             <w:r>
               <w:rPr>
                 <w:rStyle w:val="Hyperlink"/>
@@ -2084,7 +2120,7 @@
                 <w:noProof/>
                 <w:webHidden/>
               </w:rPr>
-              <w:instrText xml:space="preserve"> PAGEREF _Toc87444782 \h </w:instrText>
+              <w:instrText xml:space="preserve"> PAGEREF _Toc87523481 \h </w:instrText>
             </w:r>
             <w:r>
               <w:rPr>
@@ -2128,7 +2164,7 @@
               <w:lang w:eastAsia="nl-NL"/>
             </w:rPr>
           </w:pPr>
-          <w:hyperlink w:anchor="_Toc87444783" w:history="1">
+          <w:hyperlink w:anchor="_Toc87523482" w:history="1">
             <w:r>
               <w:rPr>
                 <w:rStyle w:val="Hyperlink"/>
@@ -2178,7 +2214,7 @@
                 <w:noProof/>
                 <w:webHidden/>
               </w:rPr>
-              <w:instrText xml:space="preserve"> PAGEREF _Toc87444783 \h </w:instrText>
+              <w:instrText xml:space="preserve"> PAGEREF _Toc87523482 \h </w:instrText>
             </w:r>
             <w:r>
               <w:rPr>
@@ -2222,7 +2258,7 @@
               <w:lang w:eastAsia="nl-NL"/>
             </w:rPr>
           </w:pPr>
-          <w:hyperlink w:anchor="_Toc87444784" w:history="1">
+          <w:hyperlink w:anchor="_Toc87523483" w:history="1">
             <w:r>
               <w:rPr>
                 <w:rStyle w:val="Hyperlink"/>
@@ -2266,7 +2302,7 @@
                 <w:noProof/>
                 <w:webHidden/>
               </w:rPr>
-              <w:instrText xml:space="preserve"> PAGEREF _Toc87444784 \h </w:instrText>
+              <w:instrText xml:space="preserve"> PAGEREF _Toc87523483 \h </w:instrText>
             </w:r>
             <w:r>
               <w:rPr>
@@ -2310,7 +2346,7 @@
               <w:lang w:eastAsia="nl-NL"/>
             </w:rPr>
           </w:pPr>
-          <w:hyperlink w:anchor="_Toc87444785" w:history="1">
+          <w:hyperlink w:anchor="_Toc87523484" w:history="1">
             <w:r>
               <w:rPr>
                 <w:rStyle w:val="Hyperlink"/>
@@ -2333,7 +2369,7 @@
                 <w:rFonts w:ascii="Segoe UI Light" w:hAnsi="Segoe UI Light" w:cs="Segoe UI Light"/>
                 <w:noProof/>
               </w:rPr>
-              <w:t>Slot / evaluatie</w:t>
+              <w:t>Slot/ evaluatie</w:t>
             </w:r>
             <w:r>
               <w:rPr>
@@ -2354,7 +2390,7 @@
                 <w:noProof/>
                 <w:webHidden/>
               </w:rPr>
-              <w:instrText xml:space="preserve"> PAGEREF _Toc87444785 \h </w:instrText>
+              <w:instrText xml:space="preserve"> PAGEREF _Toc87523484 \h </w:instrText>
             </w:r>
             <w:r>
               <w:rPr>
@@ -2510,7 +2546,7 @@
         </w:rPr>
       </w:pPr>
       <w:bookmarkStart w:id="1" w:name="_Toc31811574"/>
-      <w:bookmarkStart w:id="2" w:name="_Toc87444773"/>
+      <w:bookmarkStart w:id="2" w:name="_Toc87523472"/>
       <w:r>
         <w:rPr>
           <w:rFonts w:ascii="Segoe UI Light" w:hAnsi="Segoe UI Light" w:cs="Segoe UI Light"/>
@@ -2582,25 +2618,43 @@
           <w:bCs/>
           <w:iCs/>
         </w:rPr>
-        <w:t xml:space="preserve">De naam van ons project is </w:t>
-      </w:r>
-      <w:proofErr w:type="spellStart"/>
-      <w:r>
+        <w:t>De naam van ons project is RailView. De bedoeling van ons project is om trein suïcides te verminderen. Dit willen we doen doormiddel van meerdere camera’s die objecten identificeert. Zodra er een persoon voor één van de camera’s staat, gaat er een alarm af die naar de database gestuurd wordt. De bijbehorende website pakt dit alarm op en toont het op de map. De gebruiker kan dan bekijken of het een vals alarm was of niet.</w:t>
+      </w:r>
+    </w:p>
+    <w:p>
+      <w:pPr>
+        <w:pStyle w:val="Geenafstand"/>
         <w:rPr>
           <w:rFonts w:ascii="Segoe UI Light" w:hAnsi="Segoe UI Light" w:cs="Segoe UI Light"/>
           <w:bCs/>
           <w:iCs/>
         </w:rPr>
-        <w:t>RailView</w:t>
-      </w:r>
-      <w:proofErr w:type="spellEnd"/>
-      <w:r>
+      </w:pPr>
+    </w:p>
+    <w:p>
+      <w:pPr>
+        <w:pStyle w:val="Geenafstand"/>
         <w:rPr>
           <w:rFonts w:ascii="Segoe UI Light" w:hAnsi="Segoe UI Light" w:cs="Segoe UI Light"/>
           <w:bCs/>
           <w:iCs/>
         </w:rPr>
-        <w:t>. De bedoeling van ons project is om trein suïcides te verminderen. Dit willen we doen doormiddel van meerdere camera’s die objecten identificeert. Zodra er een persoon voor één van de camera’s staat, gaat er een alarm af die naar de database gestuurd wordt. De bijbehorende website pakt dit alarm op en toont het op de map. De gebruiker kan dan bekijken of het een vals alarm was of niet.</w:t>
+      </w:pPr>
+      <w:r>
+        <w:rPr>
+          <w:rFonts w:ascii="Segoe UI Light" w:hAnsi="Segoe UI Light" w:cs="Segoe UI Light"/>
+          <w:bCs/>
+          <w:iCs/>
+        </w:rPr>
+        <w:t>Wij zijn als groep begonnen met het onderzoeken. Met behulp van ons onderzoek konden we onderbouwen waarom ons product een goed idee was.</w:t>
+      </w:r>
+      <w:r>
+        <w:rPr>
+          <w:rFonts w:ascii="Segoe UI Light" w:hAnsi="Segoe UI Light" w:cs="Segoe UI Light"/>
+          <w:bCs/>
+          <w:iCs/>
+        </w:rPr>
+        <w:t xml:space="preserve"> Nadat wij de leraren overtuigd hadden hebben we de groepen verdeeld in de profielen (Business, Infrastructuur, Media, Software &amp; Technology). Zo zijn we uiteindelijk verder gaan werken en hebben we elkaar constant om feedback gevraagd.</w:t>
       </w:r>
     </w:p>
     <w:p>
@@ -2628,7 +2682,7 @@
           <w:bCs/>
           <w:iCs/>
         </w:rPr>
-        <w:t>Wij zijn als groep begonnen met het onderzoeken. Met behulp van ons onderzoek konden we onderbouwen waarom ons product een goed idee was.</w:t>
+        <w:t>De hoofdstukken 3 (Wie Zijn Wij?) en 5 (Individuele Reflectie) heeft ieder groepslid zelf ingevuld. Verder worden de hoofdstukken 4 (Proftaakgroep) en 6 (</w:t>
       </w:r>
       <w:r>
         <w:rPr>
@@ -2636,7 +2690,15 @@
           <w:bCs/>
           <w:iCs/>
         </w:rPr>
-        <w:t xml:space="preserve"> Nadat wij de leraren overtuigd hadden hebben we de groepen verdeeld in de profielen (Business, Infrastructuur, Media, Software &amp; Technology). Zo zijn we uiteindelijk verder gaan werken en hebben we elkaar constant om feedback gevraagd.</w:t>
+        <w:t>Slot/</w:t>
+      </w:r>
+      <w:r>
+        <w:rPr>
+          <w:rFonts w:ascii="Segoe UI Light" w:hAnsi="Segoe UI Light" w:cs="Segoe UI Light"/>
+          <w:bCs/>
+          <w:iCs/>
+        </w:rPr>
+        <w:t xml:space="preserve"> Evaluatie) als groep ingevuld.</w:t>
       </w:r>
     </w:p>
     <w:p>
@@ -2653,55 +2715,27 @@
       <w:pPr>
         <w:pStyle w:val="Geenafstand"/>
         <w:rPr>
-          <w:rFonts w:ascii="Segoe UI Light" w:hAnsi="Segoe UI Light" w:cs="Segoe UI Light"/>
-          <w:bCs/>
-          <w:iCs/>
-        </w:rPr>
-      </w:pPr>
-      <w:r>
-        <w:rPr>
-          <w:rFonts w:ascii="Segoe UI Light" w:hAnsi="Segoe UI Light" w:cs="Segoe UI Light"/>
-          <w:bCs/>
-          <w:iCs/>
-        </w:rPr>
-        <w:t>De hoofdstukken 3 (Wie Zijn Wij?) en 5 (Individuele Reflectie) heeft ieder groepslid zelf ingevuld. Verder worden de hoofdstukken 4 (Proftaakgroep) en 6 (Slot / Evaluatie) als groep ingevuld.</w:t>
+          <w:rStyle w:val="Kop1Char"/>
+          <w:rFonts w:ascii="Segoe UI Light" w:hAnsi="Segoe UI Light" w:cs="Segoe UI Light"/>
+        </w:rPr>
+      </w:pPr>
+      <w:r>
+        <w:rPr>
+          <w:rStyle w:val="Kop1Char"/>
+          <w:rFonts w:ascii="Segoe UI Light" w:hAnsi="Segoe UI Light" w:cs="Segoe UI Light"/>
+        </w:rPr>
+        <w:br w:type="page"/>
       </w:r>
     </w:p>
     <w:p>
       <w:pPr>
-        <w:pStyle w:val="Geenafstand"/>
-        <w:rPr>
-          <w:rFonts w:ascii="Segoe UI Light" w:hAnsi="Segoe UI Light" w:cs="Segoe UI Light"/>
-          <w:bCs/>
-          <w:iCs/>
-        </w:rPr>
-      </w:pPr>
-    </w:p>
-    <w:p>
-      <w:pPr>
-        <w:pStyle w:val="Geenafstand"/>
-        <w:rPr>
-          <w:rStyle w:val="Kop1Char"/>
-          <w:rFonts w:ascii="Segoe UI Light" w:hAnsi="Segoe UI Light" w:cs="Segoe UI Light"/>
-        </w:rPr>
-      </w:pPr>
-      <w:r>
-        <w:rPr>
-          <w:rStyle w:val="Kop1Char"/>
-          <w:rFonts w:ascii="Segoe UI Light" w:hAnsi="Segoe UI Light" w:cs="Segoe UI Light"/>
-        </w:rPr>
-        <w:br w:type="page"/>
-      </w:r>
-    </w:p>
-    <w:p>
-      <w:pPr>
         <w:pStyle w:val="Kop1"/>
         <w:rPr>
           <w:rFonts w:ascii="Segoe UI Light" w:hAnsi="Segoe UI Light" w:cs="Segoe UI Light"/>
         </w:rPr>
       </w:pPr>
       <w:bookmarkStart w:id="3" w:name="_Toc31811575"/>
-      <w:bookmarkStart w:id="4" w:name="_Toc87444774"/>
+      <w:bookmarkStart w:id="4" w:name="_Toc87523473"/>
       <w:r>
         <w:rPr>
           <w:rFonts w:ascii="Segoe UI Light" w:hAnsi="Segoe UI Light" w:cs="Segoe UI Light"/>
@@ -2718,7 +2752,7 @@
           <w:rFonts w:ascii="Segoe UI Light" w:hAnsi="Segoe UI Light" w:cs="Segoe UI Light"/>
         </w:rPr>
       </w:pPr>
-      <w:bookmarkStart w:id="5" w:name="_Toc87444775"/>
+      <w:bookmarkStart w:id="5" w:name="_Toc87523474"/>
       <w:r>
         <w:rPr>
           <w:rFonts w:ascii="Segoe UI Light" w:hAnsi="Segoe UI Light" w:cs="Segoe UI Light"/>
@@ -2806,7 +2840,7 @@
           <w:rFonts w:ascii="Segoe UI Light" w:hAnsi="Segoe UI Light" w:cs="Segoe UI Light"/>
         </w:rPr>
       </w:pPr>
-      <w:bookmarkStart w:id="6" w:name="_Toc87444776"/>
+      <w:bookmarkStart w:id="6" w:name="_Toc87523475"/>
       <w:r>
         <w:rPr>
           <w:rFonts w:ascii="Segoe UI Light" w:hAnsi="Segoe UI Light" w:cs="Segoe UI Light"/>
@@ -2831,11 +2865,16 @@
     </w:p>
     <w:p>
       <w:pPr>
-        <w:pStyle w:val="Geenafstand"/>
-        <w:rPr>
-          <w:rFonts w:ascii="Segoe UI Light" w:hAnsi="Segoe UI Light" w:cs="Segoe UI Light"/>
-        </w:rPr>
-      </w:pPr>
+        <w:rPr>
+          <w:rFonts w:ascii="Segoe UI Light" w:hAnsi="Segoe UI Light" w:cs="Segoe UI Light"/>
+        </w:rPr>
+      </w:pPr>
+      <w:r>
+        <w:rPr>
+          <w:rFonts w:ascii="Segoe UI Light" w:hAnsi="Segoe UI Light" w:cs="Segoe UI Light"/>
+        </w:rPr>
+        <w:br w:type="page"/>
+      </w:r>
     </w:p>
     <w:p>
       <w:pPr>
@@ -2844,11 +2883,12 @@
           <w:rFonts w:ascii="Segoe UI Light" w:hAnsi="Segoe UI Light" w:cs="Segoe UI Light"/>
         </w:rPr>
       </w:pPr>
-      <w:bookmarkStart w:id="7" w:name="_Toc87444777"/>
-      <w:r>
-        <w:rPr>
-          <w:rFonts w:ascii="Segoe UI Light" w:hAnsi="Segoe UI Light" w:cs="Segoe UI Light"/>
-        </w:rPr>
+      <w:bookmarkStart w:id="7" w:name="_Toc87523476"/>
+      <w:r>
+        <w:rPr>
+          <w:rFonts w:ascii="Segoe UI Light" w:hAnsi="Segoe UI Light" w:cs="Segoe UI Light"/>
+        </w:rPr>
+        <w:lastRenderedPageBreak/>
         <w:t>Ben de Vries</w:t>
       </w:r>
       <w:bookmarkEnd w:id="7"/>
@@ -2878,14 +2918,7 @@
         <w:rPr>
           <w:rFonts w:ascii="Segoe UI Light" w:hAnsi="Segoe UI Light" w:cs="Segoe UI Light"/>
         </w:rPr>
-        <w:t xml:space="preserve">In 2017 heb ik mijn HAVO diploma gehaald en ben ik begonnen met de opleiding Oriëntaalse Talen en Communicatie (Japans) op Hogeschool Zuyd in Maastricht. Hier ben ik na drie maanden helaas mee gestopt en moest ik opzoek naar iets anders. Omdat ik nog niet zeker wist wat ik wilde doen, ben ik begonnen aan de MBO Niveau 4 opleiding Applicatie- en Mediaontwikkelaar op het </w:t>
-      </w:r>
-      <w:r>
-        <w:rPr>
-          <w:rFonts w:ascii="Segoe UI Light" w:hAnsi="Segoe UI Light" w:cs="Segoe UI Light"/>
-        </w:rPr>
-        <w:lastRenderedPageBreak/>
-        <w:t>ROC Ter AA in Helmond. In deze tijd was mijn doel om erachter te komen wat ik daadwerkelijke wilde gaan doen. Om heel eerlijk te zijn heb ik dit doel niet bereikt en wist ik nog steeds niet helemaal welke richting ik in wilde gaan. Vandaar dat ik begonnen ben met de opleiding HBO-ICT op Fontys Hogeschool in Eindhoven.</w:t>
+        <w:t>In 2017 heb ik mijn HAVO diploma gehaald en ben ik begonnen met de opleiding Oriëntaalse Talen en Communicatie (Japans) op Hogeschool Zuyd in Maastricht. Hier ben ik na drie maanden helaas mee gestopt en moest ik opzoek naar iets anders. Omdat ik nog niet zeker wist wat ik wilde doen, ben ik begonnen aan de MBO Niveau 4 opleiding Applicatie- en Mediaontwikkelaar op het ROC Ter AA in Helmond. In deze tijd was mijn doel om erachter te komen wat ik daadwerkelijke wilde gaan doen. Om heel eerlijk te zijn heb ik dit doel niet bereikt en wist ik nog steeds niet helemaal welke richting ik in wilde gaan. Vandaar dat ik begonnen ben met de opleiding HBO-ICT op Fontys Hogeschool in Eindhoven.</w:t>
       </w:r>
     </w:p>
     <w:p>
@@ -2959,7 +2992,7 @@
           <w:rFonts w:ascii="Segoe UI Light" w:hAnsi="Segoe UI Light" w:cs="Segoe UI Light"/>
         </w:rPr>
       </w:pPr>
-      <w:bookmarkStart w:id="8" w:name="_Toc87444778"/>
+      <w:bookmarkStart w:id="8" w:name="_Toc87523477"/>
       <w:r>
         <w:rPr>
           <w:rFonts w:ascii="Segoe UI Light" w:hAnsi="Segoe UI Light" w:cs="Segoe UI Light"/>
@@ -2991,21 +3024,19 @@
         <w:rPr>
           <w:rFonts w:ascii="Segoe UI Light" w:hAnsi="Segoe UI Light" w:cs="Segoe UI Light"/>
         </w:rPr>
-        <w:t xml:space="preserve">toelatingsonderzoek te kunnen doen en in het 2e semester van de opleiding ICT bij het Fontys te beginnen. Dit was oorspronkelijk het plan, maar ik had toen een spontane keuze gemaakt om te proberen naar het Technisch Universiteit Eindhoven te gaan. Ik had mijn middelbare diploma niet afgerond dus de enige manier om daarvoor in te schrijven was de “Colloquium </w:t>
-      </w:r>
-      <w:proofErr w:type="spellStart"/>
-      <w:r>
-        <w:rPr>
-          <w:rFonts w:ascii="Segoe UI Light" w:hAnsi="Segoe UI Light" w:cs="Segoe UI Light"/>
-        </w:rPr>
-        <w:t>doctum</w:t>
-      </w:r>
-      <w:proofErr w:type="spellEnd"/>
-      <w:r>
-        <w:rPr>
-          <w:rFonts w:ascii="Segoe UI Light" w:hAnsi="Segoe UI Light" w:cs="Segoe UI Light"/>
-        </w:rPr>
-        <w:t>”. Dat hield in dat ik de staatsexamen van wiskunde B in een half jaar tijd moest gaan maken. Uiteindelijk is dit niet gelukt en heb ik weer besloten om te gaan inschrijven bij het Fontys.</w:t>
+        <w:t xml:space="preserve">toelatingsonderzoek te kunnen doen en in het 2e semester van de opleiding ICT bij het Fontys te beginnen. Dit was oorspronkelijk het plan, maar ik had toen een spontane keuze gemaakt om te proberen naar het Technisch Universiteit Eindhoven te gaan. Ik had mijn middelbare diploma niet afgerond dus de enige manier om daarvoor in te schrijven was de “Colloquium doctum”. Dat hield in dat ik </w:t>
+      </w:r>
+      <w:r>
+        <w:rPr>
+          <w:rFonts w:ascii="Segoe UI Light" w:hAnsi="Segoe UI Light" w:cs="Segoe UI Light"/>
+        </w:rPr>
+        <w:t>het staatsexamen</w:t>
+      </w:r>
+      <w:r>
+        <w:rPr>
+          <w:rFonts w:ascii="Segoe UI Light" w:hAnsi="Segoe UI Light" w:cs="Segoe UI Light"/>
+        </w:rPr>
+        <w:t xml:space="preserve"> van wiskunde B in een half jaar tijd moest gaan maken. Uiteindelijk is dit niet gelukt en heb ik weer besloten om te gaan inschrijven bij het Fontys.</w:t>
       </w:r>
     </w:p>
     <w:p>
@@ -3061,7 +3092,19 @@
         <w:rPr>
           <w:rFonts w:ascii="Segoe UI Light" w:hAnsi="Segoe UI Light" w:cs="Segoe UI Light"/>
         </w:rPr>
-        <w:t>Hopelijk ben ik in 5 jaar tijd bezig met mijn Master opleiding bij een Technisch Universiteit, maar het zou ook nog kunnen dat ik nog steeds bezig ben met mijn momentele opleiding of dat ik misschien een ander opleiding heb gevonden. Ik sta bereid ervoor dat het een moeizame weg zou kunnen worden en dat het misschien ook niet zoals ik heb gepland zou kunnen gaan, maar ik hoop mezelf daar overheen te kunnen zetten.</w:t>
+        <w:t xml:space="preserve">Hopelijk ben ik in 5 jaar tijd bezig met mijn </w:t>
+      </w:r>
+      <w:r>
+        <w:rPr>
+          <w:rFonts w:ascii="Segoe UI Light" w:hAnsi="Segoe UI Light" w:cs="Segoe UI Light"/>
+        </w:rPr>
+        <w:t>Masteropleiding</w:t>
+      </w:r>
+      <w:r>
+        <w:rPr>
+          <w:rFonts w:ascii="Segoe UI Light" w:hAnsi="Segoe UI Light" w:cs="Segoe UI Light"/>
+        </w:rPr>
+        <w:t xml:space="preserve"> bij een Technisch Universiteit, maar het zou ook nog kunnen dat ik nog steeds bezig ben met mijn momentele opleiding of dat ik misschien een ander opleiding heb gevonden. Ik sta bereid ervoor dat het een moeizame weg zou kunnen worden en dat het misschien ook niet zoals ik heb gepland zou kunnen gaan, maar ik hoop mezelf daar overheen te kunnen zetten.</w:t>
       </w:r>
     </w:p>
     <w:p>
@@ -3072,6 +3115,14 @@
           <w:iCs/>
         </w:rPr>
       </w:pPr>
+      <w:r>
+        <w:rPr>
+          <w:rFonts w:ascii="Segoe UI Light" w:hAnsi="Segoe UI Light" w:cs="Segoe UI Light"/>
+          <w:i/>
+          <w:iCs/>
+        </w:rPr>
+        <w:br w:type="page"/>
+      </w:r>
     </w:p>
     <w:p>
       <w:pPr>
@@ -3080,11 +3131,12 @@
           <w:rFonts w:ascii="Segoe UI Light" w:hAnsi="Segoe UI Light" w:cs="Segoe UI Light"/>
         </w:rPr>
       </w:pPr>
-      <w:bookmarkStart w:id="9" w:name="_Toc87444779"/>
-      <w:r>
-        <w:rPr>
-          <w:rFonts w:ascii="Segoe UI Light" w:hAnsi="Segoe UI Light" w:cs="Segoe UI Light"/>
-        </w:rPr>
+      <w:bookmarkStart w:id="9" w:name="_Toc87523478"/>
+      <w:r>
+        <w:rPr>
+          <w:rFonts w:ascii="Segoe UI Light" w:hAnsi="Segoe UI Light" w:cs="Segoe UI Light"/>
+        </w:rPr>
+        <w:lastRenderedPageBreak/>
         <w:t>Sohail Shekhani</w:t>
       </w:r>
       <w:bookmarkEnd w:id="9"/>
@@ -3114,7 +3166,19 @@
         <w:rPr>
           <w:rFonts w:ascii="Segoe UI Light" w:hAnsi="Segoe UI Light" w:cs="Segoe UI Light"/>
         </w:rPr>
-        <w:t>Ik heb gekozen voor Fontys Hogeschool ICT omdat ik hiervoor al de opleiding ICT beheerder heb gevolgd in ROC Ter</w:t>
+        <w:t xml:space="preserve">Ik heb gekozen voor Fontys Hogeschool ICT omdat ik hiervoor al de opleiding </w:t>
+      </w:r>
+      <w:r>
+        <w:rPr>
+          <w:rFonts w:ascii="Segoe UI Light" w:hAnsi="Segoe UI Light" w:cs="Segoe UI Light"/>
+        </w:rPr>
+        <w:t>ICT-beheerder</w:t>
+      </w:r>
+      <w:r>
+        <w:rPr>
+          <w:rFonts w:ascii="Segoe UI Light" w:hAnsi="Segoe UI Light" w:cs="Segoe UI Light"/>
+        </w:rPr>
+        <w:t xml:space="preserve"> heb gevolgd in ROC Ter</w:t>
       </w:r>
       <w:r>
         <w:rPr>
@@ -3148,7 +3212,6 @@
         <w:rPr>
           <w:rFonts w:ascii="Segoe UI Light" w:hAnsi="Segoe UI Light" w:cs="Segoe UI Light"/>
         </w:rPr>
-        <w:lastRenderedPageBreak/>
         <w:t>In het startsemester wil ik gaan leren hoe alle richtingen in FHICT in werking gaan en wat er allemaal geleerd wordt zodat ik dan de juiste keuze ga maken voor mijzelf.</w:t>
       </w:r>
     </w:p>
@@ -3163,7 +3226,19 @@
         <w:rPr>
           <w:rFonts w:ascii="Segoe UI Light" w:hAnsi="Segoe UI Light" w:cs="Segoe UI Light"/>
         </w:rPr>
-        <w:t>Waarin ik mezelf nog verder wil ontwikkelen is meer ICT kennis dus wel wat een beetje van alle richtingen.</w:t>
+        <w:t xml:space="preserve">Waarin ik mezelf nog verder wil ontwikkelen is meer </w:t>
+      </w:r>
+      <w:r>
+        <w:rPr>
+          <w:rFonts w:ascii="Segoe UI Light" w:hAnsi="Segoe UI Light" w:cs="Segoe UI Light"/>
+        </w:rPr>
+        <w:t>ICT-kennis</w:t>
+      </w:r>
+      <w:r>
+        <w:rPr>
+          <w:rFonts w:ascii="Segoe UI Light" w:hAnsi="Segoe UI Light" w:cs="Segoe UI Light"/>
+        </w:rPr>
+        <w:t xml:space="preserve"> dus wel wat een beetje van alle richtingen.</w:t>
       </w:r>
     </w:p>
     <w:p>
@@ -3195,7 +3270,7 @@
           <w:rFonts w:ascii="Segoe UI Light" w:hAnsi="Segoe UI Light" w:cs="Segoe UI Light"/>
         </w:rPr>
       </w:pPr>
-      <w:bookmarkStart w:id="10" w:name="_Toc87444780"/>
+      <w:bookmarkStart w:id="10" w:name="_Toc87523479"/>
       <w:r>
         <w:rPr>
           <w:rFonts w:ascii="Segoe UI Light" w:hAnsi="Segoe UI Light" w:cs="Segoe UI Light"/>
@@ -3203,21 +3278,81 @@
         <w:t>Evan Verburg</w:t>
       </w:r>
       <w:bookmarkEnd w:id="10"/>
-      <w:r>
-        <w:rPr>
-          <w:rFonts w:ascii="Segoe UI Light" w:hAnsi="Segoe UI Light" w:cs="Segoe UI Light"/>
-        </w:rPr>
-        <w:br w:type="page"/>
-      </w:r>
     </w:p>
     <w:p>
       <w:pPr>
+        <w:pStyle w:val="Geenafstand"/>
+        <w:rPr>
+          <w:rFonts w:ascii="Segoe UI Light" w:hAnsi="Segoe UI Light" w:cs="Segoe UI Light"/>
+        </w:rPr>
+      </w:pPr>
+      <w:r>
+        <w:rPr>
+          <w:rFonts w:ascii="Segoe UI Light" w:hAnsi="Segoe UI Light" w:cs="Segoe UI Light"/>
+        </w:rPr>
+        <w:t xml:space="preserve">Ik ben Evan Verburg, een 20 jaar oude wannabe-engineer. </w:t>
+      </w:r>
+    </w:p>
+    <w:p>
+      <w:pPr>
+        <w:pStyle w:val="Geenafstand"/>
+        <w:rPr>
+          <w:rFonts w:ascii="Segoe UI Light" w:hAnsi="Segoe UI Light" w:cs="Segoe UI Light"/>
+        </w:rPr>
+      </w:pPr>
+      <w:r>
+        <w:rPr>
+          <w:rFonts w:ascii="Segoe UI Light" w:hAnsi="Segoe UI Light" w:cs="Segoe UI Light"/>
+        </w:rPr>
+        <w:t xml:space="preserve">Ik ben na het behalen van mijn HAVO diploma begonnen aan een </w:t>
+      </w:r>
+      <w:r>
+        <w:rPr>
+          <w:rFonts w:ascii="Segoe UI Light" w:hAnsi="Segoe UI Light" w:cs="Segoe UI Light"/>
+        </w:rPr>
+        <w:t>ICT-opleiding</w:t>
+      </w:r>
+      <w:r>
+        <w:rPr>
+          <w:rFonts w:ascii="Segoe UI Light" w:hAnsi="Segoe UI Light" w:cs="Segoe UI Light"/>
+        </w:rPr>
+        <w:t xml:space="preserve"> aan de Hogeschool Zeeland. Na deze niet volledig te kunnen afmaken ben ik doorgegaan naar Electronic Engineering aan Fontys. Toen dit ook niet mijn roeping bleek ben ik doorgegaan naar deze studie, met de intentie om deze eindelijk af te maken. </w:t>
+      </w:r>
+    </w:p>
+    <w:p>
+      <w:pPr>
+        <w:pStyle w:val="Geenafstand"/>
+      </w:pPr>
+      <w:r>
+        <w:rPr>
+          <w:rFonts w:ascii="Segoe UI Light" w:hAnsi="Segoe UI Light" w:cs="Segoe UI Light"/>
+        </w:rPr>
+        <w:t xml:space="preserve">Mijn interesses zijn retro computers, programmeren, schaak, </w:t>
+      </w:r>
+      <w:r>
+        <w:rPr>
+          <w:rFonts w:ascii="Segoe UI Light" w:hAnsi="Segoe UI Light" w:cs="Segoe UI Light"/>
+        </w:rPr>
+        <w:t>elektronica</w:t>
+      </w:r>
+      <w:r>
+        <w:rPr>
+          <w:rFonts w:ascii="Segoe UI Light" w:hAnsi="Segoe UI Light" w:cs="Segoe UI Light"/>
+        </w:rPr>
+        <w:t xml:space="preserve"> designen en RC Aviation.</w:t>
+      </w:r>
+      <w:r>
+        <w:br w:type="page"/>
+      </w:r>
+    </w:p>
+    <w:p>
+      <w:pPr>
         <w:pStyle w:val="Kop1"/>
         <w:rPr>
           <w:rFonts w:ascii="Segoe UI Light" w:hAnsi="Segoe UI Light" w:cs="Segoe UI Light"/>
         </w:rPr>
       </w:pPr>
-      <w:bookmarkStart w:id="11" w:name="_Toc87444781"/>
+      <w:bookmarkStart w:id="11" w:name="_Toc87523480"/>
       <w:r>
         <w:rPr>
           <w:rFonts w:ascii="Segoe UI Light" w:hAnsi="Segoe UI Light" w:cs="Segoe UI Light"/>
@@ -3236,7 +3371,7 @@
         </w:rPr>
       </w:pPr>
       <w:bookmarkStart w:id="12" w:name="_Toc31811576"/>
-      <w:bookmarkStart w:id="13" w:name="_Toc87444782"/>
+      <w:bookmarkStart w:id="13" w:name="_Toc87523481"/>
       <w:r>
         <w:rPr>
           <w:rFonts w:ascii="Segoe UI Light" w:hAnsi="Segoe UI Light" w:cs="Segoe UI Light"/>
@@ -3273,7 +3408,7 @@
         </w:rPr>
       </w:pPr>
       <w:bookmarkStart w:id="14" w:name="_Toc31811577"/>
-      <w:bookmarkStart w:id="15" w:name="_Toc87444783"/>
+      <w:bookmarkStart w:id="15" w:name="_Toc87523482"/>
       <w:r>
         <w:rPr>
           <w:rFonts w:ascii="Segoe UI Light" w:hAnsi="Segoe UI Light" w:cs="Segoe UI Light"/>
@@ -3360,7 +3495,7 @@
         </w:rPr>
       </w:pPr>
       <w:bookmarkStart w:id="16" w:name="_Toc31811578"/>
-      <w:bookmarkStart w:id="17" w:name="_Toc87444784"/>
+      <w:bookmarkStart w:id="17" w:name="_Toc87523483"/>
       <w:r>
         <w:rPr>
           <w:rFonts w:ascii="Segoe UI Light" w:hAnsi="Segoe UI Light" w:cs="Segoe UI Light"/>
@@ -4292,19 +4427,19 @@
         </w:rPr>
       </w:pPr>
       <w:bookmarkStart w:id="18" w:name="_Toc31811579"/>
-      <w:bookmarkStart w:id="19" w:name="_Toc87444785"/>
+      <w:bookmarkStart w:id="19" w:name="_Toc87523484"/>
       <w:r>
         <w:rPr>
           <w:rFonts w:ascii="Segoe UI Light" w:hAnsi="Segoe UI Light" w:cs="Segoe UI Light"/>
         </w:rPr>
         <w:lastRenderedPageBreak/>
-        <w:t xml:space="preserve">Slot </w:t>
-      </w:r>
-      <w:r>
-        <w:rPr>
-          <w:rFonts w:ascii="Segoe UI Light" w:hAnsi="Segoe UI Light" w:cs="Segoe UI Light"/>
-        </w:rPr>
-        <w:t>/ evaluatie</w:t>
+        <w:t>Slot/</w:t>
+      </w:r>
+      <w:r>
+        <w:rPr>
+          <w:rFonts w:ascii="Segoe UI Light" w:hAnsi="Segoe UI Light" w:cs="Segoe UI Light"/>
+        </w:rPr>
+        <w:t xml:space="preserve"> evaluatie</w:t>
       </w:r>
       <w:bookmarkEnd w:id="18"/>
       <w:bookmarkEnd w:id="19"/>
@@ -4322,7 +4457,19 @@
         <w:rPr>
           <w:rFonts w:ascii="Segoe UI Light" w:hAnsi="Segoe UI Light" w:cs="Segoe UI Light"/>
         </w:rPr>
-        <w:t xml:space="preserve">&lt; Blik terug op de samenwerking en de communicatie in de proftaakgroep. Beschrijf wat  jullie als groep hebben geleerd. Wat zou je als groep de volgende keer anders doen?&gt; </w:t>
+        <w:t xml:space="preserve">&lt; Blik terug op de samenwerking en de communicatie in de proftaakgroep. Beschrijf </w:t>
+      </w:r>
+      <w:r>
+        <w:rPr>
+          <w:rFonts w:ascii="Segoe UI Light" w:hAnsi="Segoe UI Light" w:cs="Segoe UI Light"/>
+        </w:rPr>
+        <w:t>wat jullie</w:t>
+      </w:r>
+      <w:r>
+        <w:rPr>
+          <w:rFonts w:ascii="Segoe UI Light" w:hAnsi="Segoe UI Light" w:cs="Segoe UI Light"/>
+        </w:rPr>
+        <w:t xml:space="preserve"> als groep hebben geleerd. Wat zou je als groep de volgende keer anders doen?&gt; </w:t>
       </w:r>
       <w:r>
         <w:rPr>
@@ -8781,9 +8928,7 @@
 </file>
 
 <file path=customXml/item1.xml><?xml version="1.0" encoding="utf-8"?>
-<p:properties xmlns:p="http://schemas.microsoft.com/office/2006/metadata/properties" xmlns:xsi="http://www.w3.org/2001/XMLSchema-instance" xmlns:pc="http://schemas.microsoft.com/office/infopath/2007/PartnerControls">
-  <documentManagement/>
-</p:properties>
+<b:Sources xmlns:b="http://schemas.openxmlformats.org/officeDocument/2006/bibliography" xmlns="http://schemas.openxmlformats.org/officeDocument/2006/bibliography" SelectedStyle="\APASixthEditionOfficeOnline.xsl" StyleName="APA" Version="6"/>
 </file>
 
 <file path=customXml/item2.xml><?xml version="1.0" encoding="utf-8"?>
@@ -8796,7 +8941,9 @@
 </file>
 
 <file path=customXml/item3.xml><?xml version="1.0" encoding="utf-8"?>
-<b:Sources xmlns:b="http://schemas.openxmlformats.org/officeDocument/2006/bibliography" xmlns="http://schemas.openxmlformats.org/officeDocument/2006/bibliography" SelectedStyle="\APASixthEditionOfficeOnline.xsl" StyleName="APA" Version="6"/>
+<p:properties xmlns:p="http://schemas.microsoft.com/office/2006/metadata/properties" xmlns:xsi="http://www.w3.org/2001/XMLSchema-instance" xmlns:pc="http://schemas.microsoft.com/office/infopath/2007/PartnerControls">
+  <documentManagement/>
+</p:properties>
 </file>
 
 <file path=customXml/item4.xml><?xml version="1.0" encoding="utf-8"?>
@@ -8914,10 +9061,9 @@
 </file>
 
 <file path=customXml/itemProps1.xml><?xml version="1.0" encoding="utf-8"?>
-<ds:datastoreItem xmlns:ds="http://schemas.openxmlformats.org/officeDocument/2006/customXml" ds:itemID="{A3E4978B-8903-4ED3-BAF6-76A9EFF66F0D}">
+<ds:datastoreItem xmlns:ds="http://schemas.openxmlformats.org/officeDocument/2006/customXml" ds:itemID="{D9CD9AC5-7F9D-457E-8449-8D1C69070B27}">
   <ds:schemaRefs>
-    <ds:schemaRef ds:uri="http://schemas.microsoft.com/office/2006/metadata/properties"/>
-    <ds:schemaRef ds:uri="http://schemas.microsoft.com/office/infopath/2007/PartnerControls"/>
+    <ds:schemaRef ds:uri="http://schemas.openxmlformats.org/officeDocument/2006/bibliography"/>
   </ds:schemaRefs>
 </ds:datastoreItem>
 </file>
@@ -8931,9 +9077,10 @@
 </file>
 
 <file path=customXml/itemProps3.xml><?xml version="1.0" encoding="utf-8"?>
-<ds:datastoreItem xmlns:ds="http://schemas.openxmlformats.org/officeDocument/2006/customXml" ds:itemID="{D9CD9AC5-7F9D-457E-8449-8D1C69070B27}">
+<ds:datastoreItem xmlns:ds="http://schemas.openxmlformats.org/officeDocument/2006/customXml" ds:itemID="{A3E4978B-8903-4ED3-BAF6-76A9EFF66F0D}">
   <ds:schemaRefs>
-    <ds:schemaRef ds:uri="http://schemas.openxmlformats.org/officeDocument/2006/bibliography"/>
+    <ds:schemaRef ds:uri="http://schemas.microsoft.com/office/2006/metadata/properties"/>
+    <ds:schemaRef ds:uri="http://schemas.microsoft.com/office/infopath/2007/PartnerControls"/>
   </ds:schemaRefs>
 </ds:datastoreItem>
 </file>

</xml_diff>